<commit_message>
refactor: loan download & ready download
</commit_message>
<xml_diff>
--- a/templates/loan-equipments-form2.docx
+++ b/templates/loan-equipments-form2.docx
@@ -1340,6 +1340,15 @@
                               </w:rPr>
                               <w:t>function</w:t>
                             </w:r>
+                            <w:r>
+                              <w:rPr>
+                                <w:rFonts w:ascii="Arial" w:hAnsi="Arial" w:cs="Arial"/>
+                                <w:color w:val="595959" w:themeColor="text1" w:themeTint="A6"/>
+                                <w:sz w:val="16"/>
+                                <w:szCs w:val="16"/>
+                              </w:rPr>
+                              <w:t>Name</w:t>
+                            </w:r>
                             <w:proofErr w:type="spellEnd"/>
                             <w:r>
                               <w:rPr>
@@ -1446,47 +1455,7 @@
                           <w:sz w:val="16"/>
                           <w:szCs w:val="16"/>
                         </w:rPr>
-                        <w:t>({</w:t>
-                      </w:r>
-                      <w:proofErr w:type="spellStart"/>
-                      <w:r>
-                        <w:rPr>
-                          <w:rFonts w:ascii="Arial" w:hAnsi="Arial" w:cs="Arial"/>
-                          <w:color w:val="595959" w:themeColor="text1" w:themeTint="A6"/>
-                          <w:sz w:val="16"/>
-                          <w:szCs w:val="16"/>
-                        </w:rPr>
-                        <w:t>lenderRank</w:t>
-                      </w:r>
-                      <w:proofErr w:type="spellEnd"/>
-                      <w:r>
-                        <w:rPr>
-                          <w:rFonts w:ascii="Arial" w:hAnsi="Arial" w:cs="Arial"/>
-                          <w:color w:val="595959" w:themeColor="text1" w:themeTint="A6"/>
-                          <w:sz w:val="16"/>
-                          <w:szCs w:val="16"/>
-                        </w:rPr>
-                        <w:t>} {</w:t>
-                      </w:r>
-                      <w:proofErr w:type="spellStart"/>
-                      <w:r>
-                        <w:rPr>
-                          <w:rFonts w:ascii="Arial" w:hAnsi="Arial" w:cs="Arial"/>
-                          <w:color w:val="595959" w:themeColor="text1" w:themeTint="A6"/>
-                          <w:sz w:val="16"/>
-                          <w:szCs w:val="16"/>
-                        </w:rPr>
-                        <w:t>lender</w:t>
-                      </w:r>
-                      <w:proofErr w:type="spellEnd"/>
-                      <w:r>
-                        <w:rPr>
-                          <w:rFonts w:ascii="Arial" w:hAnsi="Arial" w:cs="Arial"/>
-                          <w:color w:val="595959" w:themeColor="text1" w:themeTint="A6"/>
-                          <w:sz w:val="16"/>
-                          <w:szCs w:val="16"/>
-                        </w:rPr>
-                        <w:t>})</w:t>
+                        <w:t>({lenderRank} {lender})</w:t>
                       </w:r>
                       <w:r>
                         <w:rPr>
@@ -1495,9 +1464,8 @@
                           <w:sz w:val="16"/>
                           <w:szCs w:val="16"/>
                         </w:rPr>
-                        <w:t xml:space="preserve"> – {</w:t>
+                        <w:t xml:space="preserve"> – {function</w:t>
                       </w:r>
-                      <w:proofErr w:type="spellStart"/>
                       <w:r>
                         <w:rPr>
                           <w:rFonts w:ascii="Arial" w:hAnsi="Arial" w:cs="Arial"/>
@@ -1505,9 +1473,8 @@
                           <w:sz w:val="16"/>
                           <w:szCs w:val="16"/>
                         </w:rPr>
-                        <w:t>function</w:t>
+                        <w:t>Name</w:t>
                       </w:r>
-                      <w:proofErr w:type="spellEnd"/>
                       <w:r>
                         <w:rPr>
                           <w:rFonts w:ascii="Arial" w:hAnsi="Arial" w:cs="Arial"/>
@@ -2007,7 +1974,7 @@
                                 <w:sz w:val="18"/>
                                 <w:szCs w:val="18"/>
                               </w:rPr>
-                              <w:t xml:space="preserve"> _____/_____/_____/</w:t>
+                              <w:t xml:space="preserve"> _____/_____/_____</w:t>
                             </w:r>
                           </w:p>
                           <w:p>
@@ -2135,6 +2102,10 @@
           </mc:Choice>
           <mc:Fallback>
             <w:pict>
+              <v:shapetype id="_x0000_t202" coordsize="21600,21600" o:spt="202" path="m,l,21600r21600,l21600,xe">
+                <v:stroke joinstyle="miter"/>
+                <v:path gradientshapeok="t" o:connecttype="rect"/>
+              </v:shapetype>
               <v:shape id="_x0000_s1028" type="#_x0000_t202" style="position:absolute;margin-left:184.55pt;margin-top:15.8pt;width:435.15pt;height:98.05pt;z-index:251659264;visibility:visible;mso-wrap-style:square;mso-width-percent:0;mso-height-percent:0;mso-wrap-distance-left:9pt;mso-wrap-distance-top:0;mso-wrap-distance-right:9pt;mso-wrap-distance-bottom:0;mso-position-horizontal:absolute;mso-position-horizontal-relative:text;mso-position-vertical:absolute;mso-position-vertical-relative:text;mso-width-percent:0;mso-height-percent:0;mso-width-relative:margin;mso-height-relative:margin;v-text-anchor:top" o:gfxdata="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" fillcolor="white [3201]" strokecolor="black [3200]" strokeweight="1pt">
                 <v:textbox>
                   <w:txbxContent>
@@ -2163,7 +2134,7 @@
                           <w:sz w:val="18"/>
                           <w:szCs w:val="18"/>
                         </w:rPr>
-                        <w:t xml:space="preserve"> _____/_____/_____/</w:t>
+                        <w:t xml:space="preserve"> _____/_____/_____</w:t>
                       </w:r>
                     </w:p>
                     <w:p>

</xml_diff>